<commit_message>
Testing is ready for algorithms, Fisherfaces?
</commit_message>
<xml_diff>
--- a/Documents/Paper Outline.docx
+++ b/Documents/Paper Outline.docx
@@ -3,17 +3,24 @@
 <w:document xmlns:wpc="http://schemas.microsoft.com/office/word/2010/wordprocessingCanvas" xmlns:mc="http://schemas.openxmlformats.org/markup-compatibility/2006" xmlns:o="urn:schemas-microsoft-com:office:office" xmlns:r="http://schemas.openxmlformats.org/officeDocument/2006/relationships" xmlns:m="http://schemas.openxmlformats.org/officeDocument/2006/math" xmlns:v="urn:schemas-microsoft-com:vml" xmlns:wp14="http://schemas.microsoft.com/office/word/2010/wordprocessingDrawing" xmlns:wp="http://schemas.openxmlformats.org/drawingml/2006/wordprocessingDrawing" xmlns:w10="urn:schemas-microsoft-com:office:word" xmlns:w="http://schemas.openxmlformats.org/wordprocessingml/2006/main" xmlns:w14="http://schemas.microsoft.com/office/word/2010/wordml" xmlns:w15="http://schemas.microsoft.com/office/word/2012/wordml" xmlns:wpg="http://schemas.microsoft.com/office/word/2010/wordprocessingGroup" xmlns:wpi="http://schemas.microsoft.com/office/word/2010/wordprocessingInk" xmlns:wne="http://schemas.microsoft.com/office/word/2006/wordml" xmlns:wps="http://schemas.microsoft.com/office/word/2010/wordprocessingShape" mc:Ignorable="w14 w15 wp14">
   <w:body>
     <w:p>
+      <w:pPr>
+        <w:spacing w:line="480" w:lineRule="auto"/>
+      </w:pPr>
       <w:r>
         <w:t>Kevin Zhang</w:t>
       </w:r>
     </w:p>
     <w:p>
+      <w:pPr>
+        <w:spacing w:line="480" w:lineRule="auto"/>
+      </w:pPr>
       <w:r>
         <w:t>4/25/16</w:t>
       </w:r>
     </w:p>
     <w:p>
       <w:pPr>
+        <w:spacing w:line="480" w:lineRule="auto"/>
         <w:jc w:val="center"/>
       </w:pPr>
       <w:r>
@@ -27,6 +34,7 @@
           <w:ilvl w:val="0"/>
           <w:numId w:val="1"/>
         </w:numPr>
+        <w:spacing w:line="480" w:lineRule="auto"/>
       </w:pPr>
       <w:r>
         <w:t>Executive Summary</w:t>
@@ -36,9 +44,52 @@
       <w:pPr>
         <w:pStyle w:val="ListParagraph"/>
         <w:numPr>
+          <w:ilvl w:val="1"/>
+          <w:numId w:val="1"/>
+        </w:numPr>
+        <w:spacing w:line="480" w:lineRule="auto"/>
+      </w:pPr>
+      <w:r>
+        <w:t>Discuss the ubiquitous nature of eigenvalue and eigenvectors, in that they are used in a wide range of fields and ideas that involve data compression or large sets of data</w:t>
+      </w:r>
+    </w:p>
+    <w:p>
+      <w:pPr>
+        <w:pStyle w:val="ListParagraph"/>
+        <w:numPr>
+          <w:ilvl w:val="1"/>
+          <w:numId w:val="1"/>
+        </w:numPr>
+        <w:spacing w:line="480" w:lineRule="auto"/>
+      </w:pPr>
+      <w:r>
+        <w:t xml:space="preserve">Plan is to compare the performance of an Eigen faces algorithm for facial recognition with other algorithms, such as pixel space and correlation. </w:t>
+      </w:r>
+    </w:p>
+    <w:p>
+      <w:pPr>
+        <w:pStyle w:val="ListParagraph"/>
+        <w:numPr>
+          <w:ilvl w:val="1"/>
+          <w:numId w:val="1"/>
+        </w:numPr>
+        <w:spacing w:line="480" w:lineRule="auto"/>
+      </w:pPr>
+      <w:r>
+        <w:t>Trying to prove the power of Eigen stuff</w:t>
+      </w:r>
+      <w:r>
+        <w:tab/>
+      </w:r>
+    </w:p>
+    <w:p>
+      <w:pPr>
+        <w:pStyle w:val="ListParagraph"/>
+        <w:numPr>
           <w:ilvl w:val="0"/>
           <w:numId w:val="1"/>
         </w:numPr>
+        <w:spacing w:line="480" w:lineRule="auto"/>
       </w:pPr>
       <w:r>
         <w:t>Background and Terminology</w:t>
@@ -48,9 +99,49 @@
       <w:pPr>
         <w:pStyle w:val="ListParagraph"/>
         <w:numPr>
+          <w:ilvl w:val="1"/>
+          <w:numId w:val="1"/>
+        </w:numPr>
+        <w:spacing w:line="480" w:lineRule="auto"/>
+      </w:pPr>
+      <w:r>
+        <w:t>Discuss Matrices, LSAE, Applying them to Data</w:t>
+      </w:r>
+    </w:p>
+    <w:p>
+      <w:pPr>
+        <w:pStyle w:val="ListParagraph"/>
+        <w:numPr>
+          <w:ilvl w:val="1"/>
+          <w:numId w:val="1"/>
+        </w:numPr>
+        <w:spacing w:line="480" w:lineRule="auto"/>
+      </w:pPr>
+      <w:r>
+        <w:t>Talk all about Eigen stuff</w:t>
+      </w:r>
+    </w:p>
+    <w:p>
+      <w:pPr>
+        <w:pStyle w:val="ListParagraph"/>
+        <w:numPr>
+          <w:ilvl w:val="1"/>
+          <w:numId w:val="1"/>
+        </w:numPr>
+        <w:spacing w:line="480" w:lineRule="auto"/>
+      </w:pPr>
+      <w:r>
+        <w:t>Explain how facial recognition works</w:t>
+      </w:r>
+    </w:p>
+    <w:p>
+      <w:pPr>
+        <w:pStyle w:val="ListParagraph"/>
+        <w:numPr>
           <w:ilvl w:val="0"/>
           <w:numId w:val="1"/>
         </w:numPr>
+        <w:spacing w:line="480" w:lineRule="auto"/>
       </w:pPr>
       <w:r>
         <w:t>Algorithms and Justifications</w:t>
@@ -60,9 +151,49 @@
       <w:pPr>
         <w:pStyle w:val="ListParagraph"/>
         <w:numPr>
+          <w:ilvl w:val="1"/>
+          <w:numId w:val="1"/>
+        </w:numPr>
+        <w:spacing w:line="480" w:lineRule="auto"/>
+      </w:pPr>
+      <w:r>
+        <w:t>Talk about Pixel Space Algorithm, what it is and its pros and cons</w:t>
+      </w:r>
+    </w:p>
+    <w:p>
+      <w:pPr>
+        <w:pStyle w:val="ListParagraph"/>
+        <w:numPr>
+          <w:ilvl w:val="1"/>
+          <w:numId w:val="1"/>
+        </w:numPr>
+        <w:spacing w:line="480" w:lineRule="auto"/>
+      </w:pPr>
+      <w:r>
+        <w:t>Talk about Correlation Algorithm, what it is and its pros and cons</w:t>
+      </w:r>
+    </w:p>
+    <w:p>
+      <w:pPr>
+        <w:pStyle w:val="ListParagraph"/>
+        <w:numPr>
+          <w:ilvl w:val="1"/>
+          <w:numId w:val="1"/>
+        </w:numPr>
+        <w:spacing w:line="480" w:lineRule="auto"/>
+      </w:pPr>
+      <w:r>
+        <w:t>Talk about Eigen face Algorithm, what it is, and why we believe it’s superior in performance, and maybe accuracy</w:t>
+      </w:r>
+    </w:p>
+    <w:p>
+      <w:pPr>
+        <w:pStyle w:val="ListParagraph"/>
+        <w:numPr>
           <w:ilvl w:val="0"/>
           <w:numId w:val="1"/>
         </w:numPr>
+        <w:spacing w:line="480" w:lineRule="auto"/>
       </w:pPr>
       <w:r>
         <w:t>Comparison of performance</w:t>
@@ -72,9 +203,63 @@
       <w:pPr>
         <w:pStyle w:val="ListParagraph"/>
         <w:numPr>
+          <w:ilvl w:val="1"/>
+          <w:numId w:val="1"/>
+        </w:numPr>
+        <w:spacing w:line="480" w:lineRule="auto"/>
+      </w:pPr>
+      <w:r>
+        <w:t>Discuss how accuracy and performance, maybe also the numbers of lines of code play into determining how good an algorithm is. Space could also be a factor.</w:t>
+      </w:r>
+    </w:p>
+    <w:p>
+      <w:pPr>
+        <w:pStyle w:val="ListParagraph"/>
+        <w:numPr>
+          <w:ilvl w:val="1"/>
+          <w:numId w:val="1"/>
+        </w:numPr>
+        <w:spacing w:line="480" w:lineRule="auto"/>
+      </w:pPr>
+      <w:r>
+        <w:t>Compare the performance of the three algorithms with a 344 training dataset and a 43 test set.</w:t>
+      </w:r>
+    </w:p>
+    <w:p>
+      <w:pPr>
+        <w:pStyle w:val="ListParagraph"/>
+        <w:numPr>
+          <w:ilvl w:val="1"/>
+          <w:numId w:val="1"/>
+        </w:numPr>
+        <w:spacing w:line="480" w:lineRule="auto"/>
+      </w:pPr>
+      <w:r>
+        <w:lastRenderedPageBreak/>
+        <w:t>Compare the performance of the three algorithms with a 43 training dataset and a 344 test set.</w:t>
+      </w:r>
+    </w:p>
+    <w:p>
+      <w:pPr>
+        <w:pStyle w:val="ListParagraph"/>
+        <w:numPr>
+          <w:ilvl w:val="1"/>
+          <w:numId w:val="1"/>
+        </w:numPr>
+        <w:spacing w:line="480" w:lineRule="auto"/>
+      </w:pPr>
+      <w:r>
+        <w:t>Talk about why the results are what they are</w:t>
+      </w:r>
+    </w:p>
+    <w:p>
+      <w:pPr>
+        <w:pStyle w:val="ListParagraph"/>
+        <w:numPr>
           <w:ilvl w:val="0"/>
           <w:numId w:val="1"/>
         </w:numPr>
+        <w:spacing w:line="480" w:lineRule="auto"/>
       </w:pPr>
       <w:r>
         <w:t>Conclusions</w:t>
@@ -84,9 +269,111 @@
       </w:r>
       <w:r>
         <w:tab/>
+      </w:r>
+    </w:p>
+    <w:p>
+      <w:pPr>
+        <w:pStyle w:val="ListParagraph"/>
+        <w:numPr>
+          <w:ilvl w:val="1"/>
+          <w:numId w:val="1"/>
+        </w:numPr>
+        <w:spacing w:line="480" w:lineRule="auto"/>
+      </w:pPr>
+      <w:r>
+        <w:t xml:space="preserve">Validate/Disprove the power of the </w:t>
+      </w:r>
+      <w:proofErr w:type="spellStart"/>
+      <w:r>
+        <w:t>eigen</w:t>
+      </w:r>
+      <w:proofErr w:type="spellEnd"/>
+      <w:r>
+        <w:t xml:space="preserve"> stuff</w:t>
+      </w:r>
+    </w:p>
+    <w:p>
+      <w:pPr>
+        <w:pStyle w:val="ListParagraph"/>
+        <w:numPr>
+          <w:ilvl w:val="1"/>
+          <w:numId w:val="1"/>
+        </w:numPr>
+        <w:spacing w:line="480" w:lineRule="auto"/>
+      </w:pPr>
+      <w:r>
+        <w:t xml:space="preserve">Thinking about </w:t>
+      </w:r>
+      <w:proofErr w:type="spellStart"/>
+      <w:r>
+        <w:t>eigen</w:t>
+      </w:r>
+      <w:proofErr w:type="spellEnd"/>
+      <w:r>
+        <w:t xml:space="preserve"> stuff and what they mean, talk about defense of assertions about </w:t>
+      </w:r>
+      <w:proofErr w:type="spellStart"/>
+      <w:r>
+        <w:t>eigen</w:t>
+      </w:r>
+      <w:proofErr w:type="spellEnd"/>
+      <w:r>
+        <w:t xml:space="preserve"> algorithm and the extent to which it was true</w:t>
+      </w:r>
+    </w:p>
+    <w:p>
+      <w:pPr>
+        <w:pStyle w:val="ListParagraph"/>
+        <w:numPr>
+          <w:ilvl w:val="1"/>
+          <w:numId w:val="1"/>
+        </w:numPr>
+        <w:spacing w:line="480" w:lineRule="auto"/>
+      </w:pPr>
+      <w:r>
+        <w:t>Talk about improvements/fallacies in the experiment.</w:t>
+      </w:r>
+    </w:p>
+    <w:p>
+      <w:pPr>
+        <w:pStyle w:val="ListParagraph"/>
+        <w:numPr>
+          <w:ilvl w:val="1"/>
+          <w:numId w:val="1"/>
+        </w:numPr>
+        <w:spacing w:line="480" w:lineRule="auto"/>
+      </w:pPr>
+      <w:r>
+        <w:t>Talk about how to potentially fix lighting/contrast problems, being able to extend this to all kinds of images, not just the class data.</w:t>
       </w:r>
       <w:bookmarkStart w:id="0" w:name="_GoBack"/>
       <w:bookmarkEnd w:id="0"/>
+    </w:p>
+    <w:p>
+      <w:pPr>
+        <w:pStyle w:val="ListParagraph"/>
+        <w:numPr>
+          <w:ilvl w:val="1"/>
+          <w:numId w:val="1"/>
+        </w:numPr>
+        <w:spacing w:line="480" w:lineRule="auto"/>
+      </w:pPr>
+      <w:r>
+        <w:t>Talk about Fisher faces and what they could potentially do</w:t>
+      </w:r>
+    </w:p>
+    <w:p>
+      <w:pPr>
+        <w:pStyle w:val="ListParagraph"/>
+        <w:numPr>
+          <w:ilvl w:val="1"/>
+          <w:numId w:val="1"/>
+        </w:numPr>
+        <w:spacing w:line="480" w:lineRule="auto"/>
+      </w:pPr>
+      <w:r>
+        <w:t>End with a majestic statement.</w:t>
+      </w:r>
     </w:p>
     <w:sectPr>
       <w:pgSz w:w="12240" w:h="15840"/>
@@ -113,7 +400,7 @@
         <w:ind w:left="720" w:hanging="360"/>
       </w:pPr>
     </w:lvl>
-    <w:lvl w:ilvl="1" w:tplc="04090019" w:tentative="1">
+    <w:lvl w:ilvl="1" w:tplc="04090019">
       <w:start w:val="1"/>
       <w:numFmt w:val="lowerLetter"/>
       <w:lvlText w:val="%2."/>

</xml_diff>